<commit_message>
[Report 200 Pages - Group 2.docx] Update [Tasksheet.xlsx] Update
</commit_message>
<xml_diff>
--- a/Document/Report/Report 2 - Group 2.docx
+++ b/Document/Report/Report 2 - Group 2.docx
@@ -58,6 +58,7 @@
                     <w:rPr>
                       <w:rFonts w:asciiTheme="majorHAnsi" w:eastAsia="Times New Roman" w:hAnsiTheme="majorHAnsi"/>
                       <w:noProof/>
+                      <w:lang w:eastAsia="ja-JP"/>
                     </w:rPr>
                     <w:drawing>
                       <wp:inline distT="0" distB="0" distL="0" distR="0" wp14:anchorId="65D1E808" wp14:editId="40BF7544">
@@ -2825,8 +2826,6 @@
       <w:r>
         <w:t>No.</w:t>
       </w:r>
-      <w:bookmarkStart w:id="8" w:name="_GoBack"/>
-      <w:bookmarkEnd w:id="8"/>
       <w:r>
         <w:t>2: Project Management Plan (PMP)</w:t>
       </w:r>
@@ -2841,31 +2840,31 @@
           <w:color w:val="4F81BD"/>
         </w:rPr>
       </w:pPr>
-      <w:bookmarkStart w:id="9" w:name="_Toc377569789"/>
-      <w:bookmarkStart w:id="10" w:name="_Toc394854779"/>
+      <w:bookmarkStart w:id="8" w:name="_Toc377569789"/>
+      <w:bookmarkStart w:id="9" w:name="_Toc394854779"/>
       <w:r>
         <w:t>Problem Definition</w:t>
       </w:r>
+      <w:bookmarkEnd w:id="8"/>
       <w:bookmarkEnd w:id="9"/>
+      <w:r>
+        <w:t xml:space="preserve"> </w:t>
+      </w:r>
+      <w:bookmarkStart w:id="10" w:name="_Toc377569790"/>
+    </w:p>
+    <w:p>
+      <w:pPr>
+        <w:pStyle w:val="Heading3"/>
+      </w:pPr>
+      <w:r>
+        <w:t xml:space="preserve"> </w:t>
+      </w:r>
+      <w:bookmarkStart w:id="11" w:name="_Toc394854780"/>
+      <w:r>
+        <w:t>Name of this Capstone Project</w:t>
+      </w:r>
       <w:bookmarkEnd w:id="10"/>
-      <w:r>
-        <w:t xml:space="preserve"> </w:t>
-      </w:r>
-      <w:bookmarkStart w:id="11" w:name="_Toc377569790"/>
-    </w:p>
-    <w:p>
-      <w:pPr>
-        <w:pStyle w:val="Heading3"/>
-      </w:pPr>
-      <w:r>
-        <w:t xml:space="preserve"> </w:t>
-      </w:r>
-      <w:bookmarkStart w:id="12" w:name="_Toc394854780"/>
-      <w:r>
-        <w:t>Name of this Capstone Project</w:t>
-      </w:r>
       <w:bookmarkEnd w:id="11"/>
-      <w:bookmarkEnd w:id="12"/>
       <w:r>
         <w:t xml:space="preserve"> </w:t>
       </w:r>
@@ -2927,94 +2926,94 @@
       <w:pPr>
         <w:pStyle w:val="Heading3"/>
       </w:pPr>
-      <w:bookmarkStart w:id="13" w:name="_Toc377569791"/>
+      <w:bookmarkStart w:id="12" w:name="_Toc377569791"/>
       <w:r>
         <w:t xml:space="preserve"> </w:t>
       </w:r>
-      <w:bookmarkStart w:id="14" w:name="_Toc394854781"/>
+      <w:bookmarkStart w:id="13" w:name="_Toc394854781"/>
       <w:r>
         <w:t>Problem Abstract</w:t>
       </w:r>
+      <w:bookmarkEnd w:id="12"/>
       <w:bookmarkEnd w:id="13"/>
+      <w:r>
+        <w:t xml:space="preserve"> </w:t>
+      </w:r>
+    </w:p>
+    <w:p>
+      <w:pPr>
+        <w:ind w:left="720" w:firstLine="360"/>
+        <w:rPr>
+          <w:rFonts w:cstheme="minorHAnsi"/>
+          <w:sz w:val="24"/>
+          <w:szCs w:val="24"/>
+          <w:lang w:eastAsia="ja-JP"/>
+        </w:rPr>
+      </w:pPr>
+      <w:r>
+        <w:rPr>
+          <w:rFonts w:cstheme="minorHAnsi"/>
+          <w:sz w:val="24"/>
+          <w:szCs w:val="24"/>
+          <w:lang w:eastAsia="ja-JP"/>
+        </w:rPr>
+        <w:t>This system aims to provide the convenient way for doctor and patient to exchange information (chatting, sharing webcam, attachment).</w:t>
+      </w:r>
+    </w:p>
+    <w:p>
+      <w:pPr>
+        <w:ind w:left="720" w:firstLine="360"/>
+        <w:rPr>
+          <w:rFonts w:cstheme="minorHAnsi"/>
+          <w:sz w:val="24"/>
+          <w:szCs w:val="24"/>
+          <w:lang w:eastAsia="ja-JP"/>
+        </w:rPr>
+      </w:pPr>
+      <w:r>
+        <w:rPr>
+          <w:rFonts w:cstheme="minorHAnsi"/>
+          <w:sz w:val="24"/>
+          <w:szCs w:val="24"/>
+          <w:lang w:eastAsia="ja-JP"/>
+        </w:rPr>
+        <w:t>In order to conduct a high quality consulting based on reliable information. This system helps hospitals to build medical profile template.</w:t>
+      </w:r>
+    </w:p>
+    <w:p>
+      <w:pPr>
+        <w:ind w:left="720" w:firstLine="360"/>
+        <w:rPr>
+          <w:rFonts w:cstheme="minorHAnsi"/>
+          <w:sz w:val="24"/>
+          <w:szCs w:val="24"/>
+          <w:lang w:eastAsia="ja-JP"/>
+        </w:rPr>
+      </w:pPr>
+      <w:r>
+        <w:rPr>
+          <w:rFonts w:cstheme="minorHAnsi"/>
+          <w:sz w:val="24"/>
+          <w:szCs w:val="24"/>
+          <w:lang w:eastAsia="ja-JP"/>
+        </w:rPr>
+        <w:t>With many medical profiles linked to one patient, it’s more easier to extract some common information like immunization, allergy.</w:t>
+      </w:r>
+    </w:p>
+    <w:p>
+      <w:pPr>
+        <w:pStyle w:val="Heading3"/>
+      </w:pPr>
+      <w:r>
+        <w:t xml:space="preserve"> </w:t>
+      </w:r>
+      <w:bookmarkStart w:id="14" w:name="_Toc377569792"/>
+      <w:bookmarkStart w:id="15" w:name="_Toc394854782"/>
+      <w:r>
+        <w:t>Project Overview</w:t>
+      </w:r>
       <w:bookmarkEnd w:id="14"/>
-      <w:r>
-        <w:t xml:space="preserve"> </w:t>
-      </w:r>
-    </w:p>
-    <w:p>
-      <w:pPr>
-        <w:ind w:left="720" w:firstLine="360"/>
-        <w:rPr>
-          <w:rFonts w:cstheme="minorHAnsi"/>
-          <w:sz w:val="24"/>
-          <w:szCs w:val="24"/>
-          <w:lang w:eastAsia="ja-JP"/>
-        </w:rPr>
-      </w:pPr>
-      <w:r>
-        <w:rPr>
-          <w:rFonts w:cstheme="minorHAnsi"/>
-          <w:sz w:val="24"/>
-          <w:szCs w:val="24"/>
-          <w:lang w:eastAsia="ja-JP"/>
-        </w:rPr>
-        <w:t>This system aims to provide the convenient way for doctor and patient to exchange information (chatting, sharing webcam, attachment).</w:t>
-      </w:r>
-    </w:p>
-    <w:p>
-      <w:pPr>
-        <w:ind w:left="720" w:firstLine="360"/>
-        <w:rPr>
-          <w:rFonts w:cstheme="minorHAnsi"/>
-          <w:sz w:val="24"/>
-          <w:szCs w:val="24"/>
-          <w:lang w:eastAsia="ja-JP"/>
-        </w:rPr>
-      </w:pPr>
-      <w:r>
-        <w:rPr>
-          <w:rFonts w:cstheme="minorHAnsi"/>
-          <w:sz w:val="24"/>
-          <w:szCs w:val="24"/>
-          <w:lang w:eastAsia="ja-JP"/>
-        </w:rPr>
-        <w:t>In order to conduct a high quality consulting based on reliable information. This system helps hospitals to build medical profile template.</w:t>
-      </w:r>
-    </w:p>
-    <w:p>
-      <w:pPr>
-        <w:ind w:left="720" w:firstLine="360"/>
-        <w:rPr>
-          <w:rFonts w:cstheme="minorHAnsi"/>
-          <w:sz w:val="24"/>
-          <w:szCs w:val="24"/>
-          <w:lang w:eastAsia="ja-JP"/>
-        </w:rPr>
-      </w:pPr>
-      <w:r>
-        <w:rPr>
-          <w:rFonts w:cstheme="minorHAnsi"/>
-          <w:sz w:val="24"/>
-          <w:szCs w:val="24"/>
-          <w:lang w:eastAsia="ja-JP"/>
-        </w:rPr>
-        <w:t>With many medical profiles linked to one patient, it’s more easier to extract some common information like immunization, allergy.</w:t>
-      </w:r>
-    </w:p>
-    <w:p>
-      <w:pPr>
-        <w:pStyle w:val="Heading3"/>
-      </w:pPr>
-      <w:r>
-        <w:t xml:space="preserve"> </w:t>
-      </w:r>
-      <w:bookmarkStart w:id="15" w:name="_Toc377569792"/>
-      <w:bookmarkStart w:id="16" w:name="_Toc394854782"/>
-      <w:r>
-        <w:t>Project Overview</w:t>
-      </w:r>
       <w:bookmarkEnd w:id="15"/>
-      <w:bookmarkEnd w:id="16"/>
       <w:r>
         <w:t xml:space="preserve"> </w:t>
       </w:r>
@@ -4014,7 +4013,23 @@
           <w:sz w:val="24"/>
           <w:szCs w:val="24"/>
         </w:rPr>
-        <w:t>This system in not intended for these aspects:</w:t>
+        <w:t xml:space="preserve">This system </w:t>
+      </w:r>
+      <w:r>
+        <w:rPr>
+          <w:sz w:val="24"/>
+          <w:szCs w:val="24"/>
+        </w:rPr>
+        <w:t>doesn’t support yet</w:t>
+      </w:r>
+      <w:bookmarkStart w:id="16" w:name="_GoBack"/>
+      <w:bookmarkEnd w:id="16"/>
+      <w:r>
+        <w:rPr>
+          <w:sz w:val="24"/>
+          <w:szCs w:val="24"/>
+        </w:rPr>
+        <w:t>:</w:t>
       </w:r>
     </w:p>
     <w:p>
@@ -5324,6 +5339,7 @@
           <w:noProof/>
           <w:sz w:val="24"/>
           <w:szCs w:val="24"/>
+          <w:lang w:eastAsia="ja-JP"/>
         </w:rPr>
         <w:lastRenderedPageBreak/>
         <w:drawing>
@@ -5389,14 +5405,27 @@
       <w:r>
         <w:t xml:space="preserve">Figure </w:t>
       </w:r>
-      <w:fldSimple w:instr=" SEQ Figure \* ARABIC ">
-        <w:r>
-          <w:rPr>
-            <w:noProof/>
-          </w:rPr>
-          <w:t>1</w:t>
-        </w:r>
-      </w:fldSimple>
+      <w:r>
+        <w:fldChar w:fldCharType="begin"/>
+      </w:r>
+      <w:r>
+        <w:instrText xml:space="preserve"> SEQ Figure \* ARABIC </w:instrText>
+      </w:r>
+      <w:r>
+        <w:fldChar w:fldCharType="separate"/>
+      </w:r>
+      <w:r>
+        <w:rPr>
+          <w:noProof/>
+        </w:rPr>
+        <w:t>1</w:t>
+      </w:r>
+      <w:r>
+        <w:rPr>
+          <w:noProof/>
+        </w:rPr>
+        <w:fldChar w:fldCharType="end"/>
+      </w:r>
       <w:r>
         <w:t xml:space="preserve"> Scrum framework</w:t>
       </w:r>
@@ -5983,14 +6012,27 @@
       <w:r>
         <w:t xml:space="preserve">Table </w:t>
       </w:r>
-      <w:fldSimple w:instr=" SEQ Table \* ARABIC ">
-        <w:r>
-          <w:rPr>
-            <w:noProof/>
-          </w:rPr>
-          <w:t>3</w:t>
-        </w:r>
-      </w:fldSimple>
+      <w:r>
+        <w:fldChar w:fldCharType="begin"/>
+      </w:r>
+      <w:r>
+        <w:instrText xml:space="preserve"> SEQ Table \* ARABIC </w:instrText>
+      </w:r>
+      <w:r>
+        <w:fldChar w:fldCharType="separate"/>
+      </w:r>
+      <w:r>
+        <w:rPr>
+          <w:noProof/>
+        </w:rPr>
+        <w:t>3</w:t>
+      </w:r>
+      <w:r>
+        <w:rPr>
+          <w:noProof/>
+        </w:rPr>
+        <w:fldChar w:fldCharType="end"/>
+      </w:r>
       <w:r>
         <w:t xml:space="preserve"> Roles and Responsibilities</w:t>
       </w:r>
@@ -6408,21 +6450,7 @@
           <w:sz w:val="24"/>
           <w:szCs w:val="24"/>
         </w:rPr>
-        <w:t xml:space="preserve"> Appendix: </w:t>
-      </w:r>
-      <w:r>
-        <w:rPr>
-          <w:sz w:val="24"/>
-          <w:szCs w:val="24"/>
-        </w:rPr>
-        <w:t>Meeting Minutes</w:t>
-      </w:r>
-      <w:r>
-        <w:rPr>
-          <w:sz w:val="24"/>
-          <w:szCs w:val="24"/>
-        </w:rPr>
-        <w:t>.</w:t>
+        <w:t xml:space="preserve"> Appendix: Meeting Minutes.</w:t>
       </w:r>
     </w:p>
     <w:p>
@@ -6661,7 +6689,7 @@
           <w:rPr>
             <w:noProof/>
           </w:rPr>
-          <w:t>5</w:t>
+          <w:t>6</w:t>
         </w:r>
         <w:r>
           <w:rPr>
@@ -11055,7 +11083,7 @@
 </file>
 
 <file path=customXml/itemProps1.xml><?xml version="1.0" encoding="utf-8"?>
-<ds:datastoreItem xmlns:ds="http://schemas.openxmlformats.org/officeDocument/2006/customXml" ds:itemID="{1E7C8FFB-17ED-4DC7-9CB7-3A9461A2C78E}">
+<ds:datastoreItem xmlns:ds="http://schemas.openxmlformats.org/officeDocument/2006/customXml" ds:itemID="{9B48A96E-C5CB-4CE5-82C5-1E22AD645714}">
   <ds:schemaRefs>
     <ds:schemaRef ds:uri="http://schemas.openxmlformats.org/officeDocument/2006/bibliography"/>
   </ds:schemaRefs>

</xml_diff>